<commit_message>
Added convert PDF api
</commit_message>
<xml_diff>
--- a/www/MS_letter/reason_letter.docx
+++ b/www/MS_letter/reason_letter.docx
@@ -1982,6 +1982,16 @@
         <w:t>Bhd</w:t>
       </w:r>
       <w:proofErr w:type="spellEnd"/>
+    </w:p>
+    <w:p>
+      <w:pPr>
+        <w:shd w:val="clear" w:color="auto" w:fill="FFFFFF"/>
+        <w:spacing w:after="0" w:line="276" w:lineRule="auto"/>
+        <w:jc w:val="both"/>
+        <w:rPr>
+          <w:rFonts w:ascii="Calibri" w:eastAsia="Calibri" w:hAnsi="Calibri"/>
+        </w:rPr>
+      </w:pPr>
     </w:p>
     <w:p>
       <w:pPr>
@@ -2928,67 +2938,21 @@
         </w:rPr>
         <w:tab/>
       </w:r>
+      <w:proofErr w:type="spellStart"/>
       <w:r>
         <w:rPr>
           <w:rFonts w:ascii="Calibri" w:eastAsia="Calibri" w:hAnsi="Calibri"/>
           <w:i/>
-          <w:color w:val="FF0000"/>
-        </w:rPr>
-        <w:t>Nama (</w:t>
-      </w:r>
-      <w:proofErr w:type="spellStart"/>
+        </w:rPr>
+        <w:t>Pengurus</w:t>
+      </w:r>
+      <w:proofErr w:type="spellEnd"/>
       <w:r>
         <w:rPr>
           <w:rFonts w:ascii="Calibri" w:eastAsia="Calibri" w:hAnsi="Calibri"/>
           <w:i/>
-          <w:color w:val="FF0000"/>
-        </w:rPr>
-        <w:t>Pengurus</w:t>
-      </w:r>
-      <w:proofErr w:type="spellEnd"/>
-      <w:r>
-        <w:rPr>
-          <w:rFonts w:ascii="Calibri" w:eastAsia="Calibri" w:hAnsi="Calibri"/>
-          <w:i/>
-          <w:color w:val="FF0000"/>
-        </w:rPr>
-        <w:t xml:space="preserve"> </w:t>
-      </w:r>
-      <w:proofErr w:type="spellStart"/>
-      <w:r>
-        <w:rPr>
-          <w:rFonts w:ascii="Calibri" w:eastAsia="Calibri" w:hAnsi="Calibri"/>
-          <w:i/>
-          <w:color w:val="FF0000"/>
-        </w:rPr>
-        <w:t>Sumber</w:t>
-      </w:r>
-      <w:proofErr w:type="spellEnd"/>
-      <w:r>
-        <w:rPr>
-          <w:rFonts w:ascii="Calibri" w:eastAsia="Calibri" w:hAnsi="Calibri"/>
-          <w:i/>
-          <w:color w:val="FF0000"/>
-        </w:rPr>
-        <w:t xml:space="preserve"> </w:t>
-      </w:r>
-      <w:proofErr w:type="spellStart"/>
-      <w:r>
-        <w:rPr>
-          <w:rFonts w:ascii="Calibri" w:eastAsia="Calibri" w:hAnsi="Calibri"/>
-          <w:i/>
-          <w:color w:val="FF0000"/>
-        </w:rPr>
-        <w:t>Manusia</w:t>
-      </w:r>
-      <w:proofErr w:type="spellEnd"/>
-      <w:r>
-        <w:rPr>
-          <w:rFonts w:ascii="Calibri" w:eastAsia="Calibri" w:hAnsi="Calibri"/>
-          <w:i/>
-          <w:color w:val="FF0000"/>
-        </w:rPr>
-        <w:t>)</w:t>
+        </w:rPr>
+        <w:t>.</w:t>
       </w:r>
     </w:p>
     <w:sectPr>

</xml_diff>

<commit_message>
Remove the convert PDF back to Docs file only
</commit_message>
<xml_diff>
--- a/www/MS_letter/reason_letter.docx
+++ b/www/MS_letter/reason_letter.docx
@@ -52,17 +52,8 @@
           <w:rFonts w:ascii="Calibri" w:eastAsia="Calibri" w:hAnsi="Calibri"/>
           <w:i/>
         </w:rPr>
-        <w:t xml:space="preserve"> </w:t>
-      </w:r>
-      <w:proofErr w:type="gramStart"/>
-      <w:r>
-        <w:rPr>
-          <w:rFonts w:ascii="Calibri" w:eastAsia="Calibri" w:hAnsi="Calibri"/>
-          <w:i/>
-        </w:rPr>
-        <w:t>Syarikat :</w:t>
-      </w:r>
-      <w:proofErr w:type="gramEnd"/>
+        <w:t xml:space="preserve"> Syarikat :</w:t>
+      </w:r>
     </w:p>
     <w:p>
       <w:pPr>
@@ -73,7 +64,6 @@
           <w:i/>
         </w:rPr>
       </w:pPr>
-      <w:proofErr w:type="gramStart"/>
       <w:r>
         <w:rPr>
           <w:rFonts w:ascii="Calibri" w:eastAsia="Calibri" w:hAnsi="Calibri"/>
@@ -81,7 +71,6 @@
         </w:rPr>
         <w:t>Tarikh :</w:t>
       </w:r>
-      <w:proofErr w:type="gramEnd"/>
     </w:p>
     <w:p>
       <w:pPr>
@@ -250,23 +239,13 @@
           <w:u w:val="single"/>
         </w:rPr>
       </w:pPr>
-      <w:proofErr w:type="gramStart"/>
       <w:r>
         <w:rPr>
           <w:rFonts w:ascii="Calibri" w:eastAsia="Calibri" w:hAnsi="Calibri"/>
           <w:b/>
           <w:u w:val="single"/>
         </w:rPr>
-        <w:t>PER :</w:t>
-      </w:r>
-      <w:proofErr w:type="gramEnd"/>
-      <w:r>
-        <w:rPr>
-          <w:rFonts w:ascii="Calibri" w:eastAsia="Calibri" w:hAnsi="Calibri"/>
-          <w:b/>
-          <w:u w:val="single"/>
-        </w:rPr>
-        <w:t xml:space="preserve"> SURAT TUNJUK SEBAB</w:t>
+        <w:t>PER : SURAT TUNJUK SEBAB</w:t>
       </w:r>
     </w:p>
     <w:p>
@@ -569,7 +548,6 @@
         <w:t xml:space="preserve"> di </w:t>
       </w:r>
       <w:proofErr w:type="spellStart"/>
-      <w:proofErr w:type="gramStart"/>
       <w:r>
         <w:rPr>
           <w:rFonts w:ascii="Calibri" w:eastAsia="Calibri" w:hAnsi="Calibri"/>
@@ -581,14 +559,7 @@
         <w:rPr>
           <w:rFonts w:ascii="Calibri" w:eastAsia="Calibri" w:hAnsi="Calibri"/>
         </w:rPr>
-        <w:t xml:space="preserve"> :</w:t>
-      </w:r>
-      <w:proofErr w:type="gramEnd"/>
-      <w:r>
-        <w:rPr>
-          <w:rFonts w:ascii="Calibri" w:eastAsia="Calibri" w:hAnsi="Calibri"/>
-        </w:rPr>
-        <w:t>-</w:t>
+        <w:t xml:space="preserve"> :-</w:t>
       </w:r>
     </w:p>
     <w:p>
@@ -1985,13 +1956,16 @@
     </w:p>
     <w:p>
       <w:pPr>
-        <w:shd w:val="clear" w:color="auto" w:fill="FFFFFF"/>
-        <w:spacing w:after="0" w:line="276" w:lineRule="auto"/>
-        <w:jc w:val="both"/>
-        <w:rPr>
-          <w:rFonts w:ascii="Calibri" w:eastAsia="Calibri" w:hAnsi="Calibri"/>
-        </w:rPr>
-      </w:pPr>
+        <w:rPr>
+          <w:rFonts w:ascii="Calibri" w:eastAsia="Calibri" w:hAnsi="Calibri"/>
+        </w:rPr>
+      </w:pPr>
+      <w:r>
+        <w:rPr>
+          <w:rFonts w:ascii="Calibri" w:eastAsia="Calibri" w:hAnsi="Calibri"/>
+        </w:rPr>
+        <w:br w:type="page"/>
+      </w:r>
     </w:p>
     <w:p>
       <w:pPr>

</xml_diff>

<commit_message>
Fix the list of fault on generating letter
</commit_message>
<xml_diff>
--- a/www/MS_letter/reason_letter.docx
+++ b/www/MS_letter/reason_letter.docx
@@ -52,8 +52,17 @@
           <w:rFonts w:ascii="Calibri" w:eastAsia="Calibri" w:hAnsi="Calibri"/>
           <w:i/>
         </w:rPr>
-        <w:t xml:space="preserve"> Syarikat :</w:t>
-      </w:r>
+        <w:t xml:space="preserve"> </w:t>
+      </w:r>
+      <w:proofErr w:type="gramStart"/>
+      <w:r>
+        <w:rPr>
+          <w:rFonts w:ascii="Calibri" w:eastAsia="Calibri" w:hAnsi="Calibri"/>
+          <w:i/>
+        </w:rPr>
+        <w:t>Syarikat :</w:t>
+      </w:r>
+      <w:proofErr w:type="gramEnd"/>
     </w:p>
     <w:p>
       <w:pPr>
@@ -64,6 +73,7 @@
           <w:i/>
         </w:rPr>
       </w:pPr>
+      <w:proofErr w:type="gramStart"/>
       <w:r>
         <w:rPr>
           <w:rFonts w:ascii="Calibri" w:eastAsia="Calibri" w:hAnsi="Calibri"/>
@@ -71,6 +81,7 @@
         </w:rPr>
         <w:t>Tarikh :</w:t>
       </w:r>
+      <w:proofErr w:type="gramEnd"/>
     </w:p>
     <w:p>
       <w:pPr>
@@ -239,13 +250,23 @@
           <w:u w:val="single"/>
         </w:rPr>
       </w:pPr>
+      <w:proofErr w:type="gramStart"/>
       <w:r>
         <w:rPr>
           <w:rFonts w:ascii="Calibri" w:eastAsia="Calibri" w:hAnsi="Calibri"/>
           <w:b/>
           <w:u w:val="single"/>
         </w:rPr>
-        <w:t>PER : SURAT TUNJUK SEBAB</w:t>
+        <w:t>PER :</w:t>
+      </w:r>
+      <w:proofErr w:type="gramEnd"/>
+      <w:r>
+        <w:rPr>
+          <w:rFonts w:ascii="Calibri" w:eastAsia="Calibri" w:hAnsi="Calibri"/>
+          <w:b/>
+          <w:u w:val="single"/>
+        </w:rPr>
+        <w:t xml:space="preserve"> SURAT TUNJUK SEBAB</w:t>
       </w:r>
     </w:p>
     <w:p>
@@ -548,6 +569,7 @@
         <w:t xml:space="preserve"> di </w:t>
       </w:r>
       <w:proofErr w:type="spellStart"/>
+      <w:proofErr w:type="gramStart"/>
       <w:r>
         <w:rPr>
           <w:rFonts w:ascii="Calibri" w:eastAsia="Calibri" w:hAnsi="Calibri"/>
@@ -559,8 +581,61 @@
         <w:rPr>
           <w:rFonts w:ascii="Calibri" w:eastAsia="Calibri" w:hAnsi="Calibri"/>
         </w:rPr>
-        <w:t xml:space="preserve"> :-</w:t>
-      </w:r>
+        <w:t xml:space="preserve"> :</w:t>
+      </w:r>
+      <w:proofErr w:type="gramEnd"/>
+      <w:r>
+        <w:rPr>
+          <w:rFonts w:ascii="Calibri" w:eastAsia="Calibri" w:hAnsi="Calibri"/>
+        </w:rPr>
+        <w:t>-</w:t>
+      </w:r>
+    </w:p>
+    <w:p>
+      <w:pPr>
+        <w:shd w:val="clear" w:color="auto" w:fill="FFFFFF"/>
+        <w:spacing w:after="0" w:line="276" w:lineRule="auto"/>
+        <w:rPr>
+          <w:rFonts w:ascii="Calibri" w:eastAsia="Calibri" w:hAnsi="Calibri"/>
+        </w:rPr>
+      </w:pPr>
+    </w:p>
+    <w:p>
+      <w:pPr>
+        <w:shd w:val="clear" w:color="auto" w:fill="FFFFFF"/>
+        <w:spacing w:after="0" w:line="276" w:lineRule="auto"/>
+        <w:rPr>
+          <w:rFonts w:ascii="Calibri" w:eastAsia="Calibri" w:hAnsi="Calibri"/>
+        </w:rPr>
+      </w:pPr>
+      <w:r>
+        <w:rPr>
+          <w:rFonts w:ascii="Calibri" w:eastAsia="Calibri" w:hAnsi="Calibri"/>
+        </w:rPr>
+        <w:t>{</w:t>
+      </w:r>
+      <w:r>
+        <w:rPr>
+          <w:rFonts w:ascii="Calibri" w:eastAsia="Calibri" w:hAnsi="Calibri"/>
+        </w:rPr>
+        <w:t>fault</w:t>
+      </w:r>
+      <w:r>
+        <w:rPr>
+          <w:rFonts w:ascii="Calibri" w:eastAsia="Calibri" w:hAnsi="Calibri"/>
+        </w:rPr>
+        <w:t>}</w:t>
+      </w:r>
+    </w:p>
+    <w:p>
+      <w:pPr>
+        <w:shd w:val="clear" w:color="auto" w:fill="FFFFFF"/>
+        <w:spacing w:after="0" w:line="276" w:lineRule="auto"/>
+        <w:rPr>
+          <w:rFonts w:ascii="Calibri" w:eastAsia="Calibri" w:hAnsi="Calibri"/>
+          <w:b/>
+        </w:rPr>
+      </w:pPr>
     </w:p>
     <w:p>
       <w:pPr>
@@ -571,6 +646,400 @@
           <w:rFonts w:ascii="Calibri" w:eastAsia="Calibri" w:hAnsi="Calibri"/>
         </w:rPr>
       </w:pPr>
+      <w:r>
+        <w:rPr>
+          <w:rFonts w:ascii="Calibri" w:eastAsia="Calibri" w:hAnsi="Calibri"/>
+        </w:rPr>
+        <w:t xml:space="preserve">Oleh kerana </w:t>
+      </w:r>
+      <w:proofErr w:type="spellStart"/>
+      <w:r>
+        <w:rPr>
+          <w:rFonts w:ascii="Calibri" w:eastAsia="Calibri" w:hAnsi="Calibri"/>
+        </w:rPr>
+        <w:t>tuduhan</w:t>
+      </w:r>
+      <w:proofErr w:type="spellEnd"/>
+      <w:r>
+        <w:rPr>
+          <w:rFonts w:ascii="Calibri" w:eastAsia="Calibri" w:hAnsi="Calibri"/>
+        </w:rPr>
+        <w:t xml:space="preserve"> yang </w:t>
+      </w:r>
+      <w:proofErr w:type="spellStart"/>
+      <w:r>
+        <w:rPr>
+          <w:rFonts w:ascii="Calibri" w:eastAsia="Calibri" w:hAnsi="Calibri"/>
+        </w:rPr>
+        <w:t>tersebut</w:t>
+      </w:r>
+      <w:proofErr w:type="spellEnd"/>
+      <w:r>
+        <w:rPr>
+          <w:rFonts w:ascii="Calibri" w:eastAsia="Calibri" w:hAnsi="Calibri"/>
+        </w:rPr>
+        <w:t xml:space="preserve"> di </w:t>
+      </w:r>
+      <w:proofErr w:type="spellStart"/>
+      <w:r>
+        <w:rPr>
+          <w:rFonts w:ascii="Calibri" w:eastAsia="Calibri" w:hAnsi="Calibri"/>
+        </w:rPr>
+        <w:t>atas</w:t>
+      </w:r>
+      <w:proofErr w:type="spellEnd"/>
+      <w:r>
+        <w:rPr>
+          <w:rFonts w:ascii="Calibri" w:eastAsia="Calibri" w:hAnsi="Calibri"/>
+        </w:rPr>
+        <w:t xml:space="preserve"> </w:t>
+      </w:r>
+      <w:proofErr w:type="spellStart"/>
+      <w:r>
+        <w:rPr>
+          <w:rFonts w:ascii="Calibri" w:eastAsia="Calibri" w:hAnsi="Calibri"/>
+        </w:rPr>
+        <w:t>adalah</w:t>
+      </w:r>
+      <w:proofErr w:type="spellEnd"/>
+      <w:r>
+        <w:rPr>
+          <w:rFonts w:ascii="Calibri" w:eastAsia="Calibri" w:hAnsi="Calibri"/>
+        </w:rPr>
+        <w:t xml:space="preserve"> </w:t>
+      </w:r>
+      <w:proofErr w:type="spellStart"/>
+      <w:r>
+        <w:rPr>
+          <w:rFonts w:ascii="Calibri" w:eastAsia="Calibri" w:hAnsi="Calibri"/>
+        </w:rPr>
+        <w:t>amat</w:t>
+      </w:r>
+      <w:proofErr w:type="spellEnd"/>
+      <w:r>
+        <w:rPr>
+          <w:rFonts w:ascii="Calibri" w:eastAsia="Calibri" w:hAnsi="Calibri"/>
+        </w:rPr>
+        <w:t xml:space="preserve"> </w:t>
+      </w:r>
+      <w:proofErr w:type="spellStart"/>
+      <w:r>
+        <w:rPr>
+          <w:rFonts w:ascii="Calibri" w:eastAsia="Calibri" w:hAnsi="Calibri"/>
+        </w:rPr>
+        <w:t>serius</w:t>
+      </w:r>
+      <w:proofErr w:type="spellEnd"/>
+      <w:r>
+        <w:rPr>
+          <w:rFonts w:ascii="Calibri" w:eastAsia="Calibri" w:hAnsi="Calibri"/>
+        </w:rPr>
+        <w:t xml:space="preserve"> </w:t>
+      </w:r>
+      <w:proofErr w:type="spellStart"/>
+      <w:r>
+        <w:rPr>
+          <w:rFonts w:ascii="Calibri" w:eastAsia="Calibri" w:hAnsi="Calibri"/>
+        </w:rPr>
+        <w:t>dari</w:t>
+      </w:r>
+      <w:proofErr w:type="spellEnd"/>
+      <w:r>
+        <w:rPr>
+          <w:rFonts w:ascii="Calibri" w:eastAsia="Calibri" w:hAnsi="Calibri"/>
+        </w:rPr>
+        <w:t xml:space="preserve"> </w:t>
+      </w:r>
+      <w:proofErr w:type="spellStart"/>
+      <w:r>
+        <w:rPr>
+          <w:rFonts w:ascii="Calibri" w:eastAsia="Calibri" w:hAnsi="Calibri"/>
+        </w:rPr>
+        <w:t>segi</w:t>
+      </w:r>
+      <w:proofErr w:type="spellEnd"/>
+      <w:r>
+        <w:rPr>
+          <w:rFonts w:ascii="Calibri" w:eastAsia="Calibri" w:hAnsi="Calibri"/>
+        </w:rPr>
+        <w:t xml:space="preserve"> </w:t>
+      </w:r>
+      <w:proofErr w:type="spellStart"/>
+      <w:r>
+        <w:rPr>
+          <w:rFonts w:ascii="Calibri" w:eastAsia="Calibri" w:hAnsi="Calibri"/>
+        </w:rPr>
+        <w:t>undang-undang</w:t>
+      </w:r>
+      <w:proofErr w:type="spellEnd"/>
+      <w:r>
+        <w:rPr>
+          <w:rFonts w:ascii="Calibri" w:eastAsia="Calibri" w:hAnsi="Calibri"/>
+        </w:rPr>
+        <w:t xml:space="preserve"> dan </w:t>
+      </w:r>
+      <w:proofErr w:type="spellStart"/>
+      <w:r>
+        <w:rPr>
+          <w:rFonts w:ascii="Calibri" w:eastAsia="Calibri" w:hAnsi="Calibri"/>
+        </w:rPr>
+        <w:t>peraturan</w:t>
+      </w:r>
+      <w:proofErr w:type="spellEnd"/>
+      <w:r>
+        <w:rPr>
+          <w:rFonts w:ascii="Calibri" w:eastAsia="Calibri" w:hAnsi="Calibri"/>
+        </w:rPr>
+        <w:t xml:space="preserve"> </w:t>
+      </w:r>
+      <w:proofErr w:type="spellStart"/>
+      <w:r>
+        <w:rPr>
+          <w:rFonts w:ascii="Calibri" w:eastAsia="Calibri" w:hAnsi="Calibri"/>
+        </w:rPr>
+        <w:t>syarikat</w:t>
+      </w:r>
+      <w:proofErr w:type="spellEnd"/>
+      <w:r>
+        <w:rPr>
+          <w:rFonts w:ascii="Calibri" w:eastAsia="Calibri" w:hAnsi="Calibri"/>
+        </w:rPr>
+        <w:t xml:space="preserve">, </w:t>
+      </w:r>
+      <w:r>
+        <w:rPr>
+          <w:rFonts w:ascii="Calibri" w:eastAsia="Calibri" w:hAnsi="Calibri"/>
+        </w:rPr>
+        <w:t>{designation}</w:t>
+      </w:r>
+      <w:r>
+        <w:rPr>
+          <w:rFonts w:ascii="Calibri" w:eastAsia="Calibri" w:hAnsi="Calibri"/>
+        </w:rPr>
+        <w:t xml:space="preserve"> </w:t>
+      </w:r>
+      <w:proofErr w:type="spellStart"/>
+      <w:r>
+        <w:rPr>
+          <w:rFonts w:ascii="Calibri" w:eastAsia="Calibri" w:hAnsi="Calibri"/>
+        </w:rPr>
+        <w:t>dengan</w:t>
+      </w:r>
+      <w:proofErr w:type="spellEnd"/>
+      <w:r>
+        <w:rPr>
+          <w:rFonts w:ascii="Calibri" w:eastAsia="Calibri" w:hAnsi="Calibri"/>
+        </w:rPr>
+        <w:t xml:space="preserve"> </w:t>
+      </w:r>
+      <w:proofErr w:type="spellStart"/>
+      <w:r>
+        <w:rPr>
+          <w:rFonts w:ascii="Calibri" w:eastAsia="Calibri" w:hAnsi="Calibri"/>
+        </w:rPr>
+        <w:t>ini</w:t>
+      </w:r>
+      <w:proofErr w:type="spellEnd"/>
+      <w:r>
+        <w:rPr>
+          <w:rFonts w:ascii="Calibri" w:eastAsia="Calibri" w:hAnsi="Calibri"/>
+        </w:rPr>
+        <w:t xml:space="preserve"> </w:t>
+      </w:r>
+      <w:proofErr w:type="spellStart"/>
+      <w:r>
+        <w:rPr>
+          <w:rFonts w:ascii="Calibri" w:eastAsia="Calibri" w:hAnsi="Calibri"/>
+        </w:rPr>
+        <w:t>dikehendaki</w:t>
+      </w:r>
+      <w:proofErr w:type="spellEnd"/>
+      <w:r>
+        <w:rPr>
+          <w:rFonts w:ascii="Calibri" w:eastAsia="Calibri" w:hAnsi="Calibri"/>
+        </w:rPr>
+        <w:t xml:space="preserve"> </w:t>
+      </w:r>
+      <w:proofErr w:type="spellStart"/>
+      <w:r>
+        <w:rPr>
+          <w:rFonts w:ascii="Calibri" w:eastAsia="Calibri" w:hAnsi="Calibri"/>
+        </w:rPr>
+        <w:t>memberikan</w:t>
+      </w:r>
+      <w:proofErr w:type="spellEnd"/>
+      <w:r>
+        <w:rPr>
+          <w:rFonts w:ascii="Calibri" w:eastAsia="Calibri" w:hAnsi="Calibri"/>
+        </w:rPr>
+        <w:t xml:space="preserve"> </w:t>
+      </w:r>
+      <w:proofErr w:type="spellStart"/>
+      <w:r>
+        <w:rPr>
+          <w:rFonts w:ascii="Calibri" w:eastAsia="Calibri" w:hAnsi="Calibri"/>
+        </w:rPr>
+        <w:t>penjelasan</w:t>
+      </w:r>
+      <w:proofErr w:type="spellEnd"/>
+      <w:r>
+        <w:rPr>
+          <w:rFonts w:ascii="Calibri" w:eastAsia="Calibri" w:hAnsi="Calibri"/>
+        </w:rPr>
+        <w:t xml:space="preserve"> </w:t>
+      </w:r>
+      <w:proofErr w:type="spellStart"/>
+      <w:r>
+        <w:rPr>
+          <w:rFonts w:ascii="Calibri" w:eastAsia="Calibri" w:hAnsi="Calibri"/>
+        </w:rPr>
+        <w:t>secara</w:t>
+      </w:r>
+      <w:proofErr w:type="spellEnd"/>
+      <w:r>
+        <w:rPr>
+          <w:rFonts w:ascii="Calibri" w:eastAsia="Calibri" w:hAnsi="Calibri"/>
+        </w:rPr>
+        <w:t xml:space="preserve"> </w:t>
+      </w:r>
+      <w:proofErr w:type="spellStart"/>
+      <w:r>
+        <w:rPr>
+          <w:rFonts w:ascii="Calibri" w:eastAsia="Calibri" w:hAnsi="Calibri"/>
+        </w:rPr>
+        <w:t>bertulis</w:t>
+      </w:r>
+      <w:proofErr w:type="spellEnd"/>
+      <w:r>
+        <w:rPr>
+          <w:rFonts w:ascii="Calibri" w:eastAsia="Calibri" w:hAnsi="Calibri"/>
+        </w:rPr>
+        <w:t xml:space="preserve"> </w:t>
+      </w:r>
+      <w:proofErr w:type="spellStart"/>
+      <w:r>
+        <w:rPr>
+          <w:rFonts w:ascii="Calibri" w:eastAsia="Calibri" w:hAnsi="Calibri"/>
+        </w:rPr>
+        <w:t>akan</w:t>
+      </w:r>
+      <w:proofErr w:type="spellEnd"/>
+      <w:r>
+        <w:rPr>
+          <w:rFonts w:ascii="Calibri" w:eastAsia="Calibri" w:hAnsi="Calibri"/>
+        </w:rPr>
+        <w:t xml:space="preserve"> </w:t>
+      </w:r>
+      <w:proofErr w:type="spellStart"/>
+      <w:r>
+        <w:rPr>
+          <w:rFonts w:ascii="Calibri" w:eastAsia="Calibri" w:hAnsi="Calibri"/>
+        </w:rPr>
+        <w:t>mengapa</w:t>
+      </w:r>
+      <w:proofErr w:type="spellEnd"/>
+      <w:r>
+        <w:rPr>
+          <w:rFonts w:ascii="Calibri" w:eastAsia="Calibri" w:hAnsi="Calibri"/>
+        </w:rPr>
+        <w:t xml:space="preserve"> </w:t>
+      </w:r>
+      <w:proofErr w:type="spellStart"/>
+      <w:r>
+        <w:rPr>
+          <w:rFonts w:ascii="Calibri" w:eastAsia="Calibri" w:hAnsi="Calibri"/>
+        </w:rPr>
+        <w:t>tindakan</w:t>
+      </w:r>
+      <w:proofErr w:type="spellEnd"/>
+      <w:r>
+        <w:rPr>
+          <w:rFonts w:ascii="Calibri" w:eastAsia="Calibri" w:hAnsi="Calibri"/>
+        </w:rPr>
+        <w:t xml:space="preserve"> </w:t>
+      </w:r>
+      <w:proofErr w:type="spellStart"/>
+      <w:r>
+        <w:rPr>
+          <w:rFonts w:ascii="Calibri" w:eastAsia="Calibri" w:hAnsi="Calibri"/>
+        </w:rPr>
+        <w:t>disiplin</w:t>
+      </w:r>
+      <w:proofErr w:type="spellEnd"/>
+      <w:r>
+        <w:rPr>
+          <w:rFonts w:ascii="Calibri" w:eastAsia="Calibri" w:hAnsi="Calibri"/>
+        </w:rPr>
+        <w:t xml:space="preserve"> </w:t>
+      </w:r>
+      <w:proofErr w:type="spellStart"/>
+      <w:r>
+        <w:rPr>
+          <w:rFonts w:ascii="Calibri" w:eastAsia="Calibri" w:hAnsi="Calibri"/>
+        </w:rPr>
+        <w:t>tidak</w:t>
+      </w:r>
+      <w:proofErr w:type="spellEnd"/>
+      <w:r>
+        <w:rPr>
+          <w:rFonts w:ascii="Calibri" w:eastAsia="Calibri" w:hAnsi="Calibri"/>
+        </w:rPr>
+        <w:t xml:space="preserve"> </w:t>
+      </w:r>
+      <w:proofErr w:type="spellStart"/>
+      <w:r>
+        <w:rPr>
+          <w:rFonts w:ascii="Calibri" w:eastAsia="Calibri" w:hAnsi="Calibri"/>
+        </w:rPr>
+        <w:t>harus</w:t>
+      </w:r>
+      <w:proofErr w:type="spellEnd"/>
+      <w:r>
+        <w:rPr>
+          <w:rFonts w:ascii="Calibri" w:eastAsia="Calibri" w:hAnsi="Calibri"/>
+        </w:rPr>
+        <w:t xml:space="preserve"> </w:t>
+      </w:r>
+      <w:proofErr w:type="spellStart"/>
+      <w:r>
+        <w:rPr>
+          <w:rFonts w:ascii="Calibri" w:eastAsia="Calibri" w:hAnsi="Calibri"/>
+        </w:rPr>
+        <w:t>dikenakan</w:t>
+      </w:r>
+      <w:proofErr w:type="spellEnd"/>
+      <w:r>
+        <w:rPr>
+          <w:rFonts w:ascii="Calibri" w:eastAsia="Calibri" w:hAnsi="Calibri"/>
+        </w:rPr>
+        <w:t xml:space="preserve"> </w:t>
+      </w:r>
+      <w:proofErr w:type="spellStart"/>
+      <w:r>
+        <w:rPr>
+          <w:rFonts w:ascii="Calibri" w:eastAsia="Calibri" w:hAnsi="Calibri"/>
+        </w:rPr>
+        <w:t>terhadap</w:t>
+      </w:r>
+      <w:proofErr w:type="spellEnd"/>
+      <w:r>
+        <w:rPr>
+          <w:rFonts w:ascii="Calibri" w:eastAsia="Calibri" w:hAnsi="Calibri"/>
+        </w:rPr>
+        <w:t xml:space="preserve"> </w:t>
+      </w:r>
+      <w:r>
+        <w:rPr>
+          <w:rFonts w:ascii="Calibri" w:eastAsia="Calibri" w:hAnsi="Calibri"/>
+        </w:rPr>
+        <w:t>{designation}</w:t>
+      </w:r>
+      <w:r>
+        <w:rPr>
+          <w:rFonts w:ascii="Calibri" w:eastAsia="Calibri" w:hAnsi="Calibri"/>
+        </w:rPr>
+        <w:t>.</w:t>
+      </w:r>
     </w:p>
     <w:p>
       <w:pPr>
@@ -581,451 +1050,8 @@
           <w:rFonts w:ascii="Calibri" w:eastAsia="Calibri" w:hAnsi="Calibri"/>
         </w:rPr>
       </w:pPr>
-      <w:r>
-        <w:rPr>
-          <w:rFonts w:ascii="Calibri" w:eastAsia="Calibri" w:hAnsi="Calibri"/>
-        </w:rPr>
-        <w:t>{</w:t>
-      </w:r>
-      <w:r>
-        <w:rPr>
-          <w:rFonts w:ascii="Calibri" w:eastAsia="Calibri" w:hAnsi="Calibri"/>
-        </w:rPr>
-        <w:t>fault</w:t>
-      </w:r>
-      <w:r>
-        <w:rPr>
-          <w:rFonts w:ascii="Calibri" w:eastAsia="Calibri" w:hAnsi="Calibri"/>
-        </w:rPr>
-        <w:t>}</w:t>
-      </w:r>
-    </w:p>
-    <w:p>
-      <w:pPr>
-        <w:shd w:val="clear" w:color="auto" w:fill="FFFFFF"/>
-        <w:spacing w:after="0" w:line="276" w:lineRule="auto"/>
-        <w:jc w:val="both"/>
-        <w:rPr>
-          <w:rFonts w:ascii="Calibri" w:eastAsia="Calibri" w:hAnsi="Calibri"/>
-          <w:b/>
-        </w:rPr>
-      </w:pPr>
-    </w:p>
-    <w:p>
-      <w:pPr>
-        <w:shd w:val="clear" w:color="auto" w:fill="FFFFFF"/>
-        <w:spacing w:after="0" w:line="276" w:lineRule="auto"/>
-        <w:jc w:val="both"/>
-        <w:rPr>
-          <w:rFonts w:ascii="Calibri" w:eastAsia="Calibri" w:hAnsi="Calibri"/>
-        </w:rPr>
-      </w:pPr>
       <w:bookmarkStart w:id="0" w:name="_heading=h.gjdgxs" w:colFirst="0" w:colLast="0"/>
       <w:bookmarkEnd w:id="0"/>
-      <w:r>
-        <w:rPr>
-          <w:rFonts w:ascii="Calibri" w:eastAsia="Calibri" w:hAnsi="Calibri"/>
-        </w:rPr>
-        <w:t xml:space="preserve">Oleh kerana </w:t>
-      </w:r>
-      <w:proofErr w:type="spellStart"/>
-      <w:r>
-        <w:rPr>
-          <w:rFonts w:ascii="Calibri" w:eastAsia="Calibri" w:hAnsi="Calibri"/>
-        </w:rPr>
-        <w:t>tuduhan</w:t>
-      </w:r>
-      <w:proofErr w:type="spellEnd"/>
-      <w:r>
-        <w:rPr>
-          <w:rFonts w:ascii="Calibri" w:eastAsia="Calibri" w:hAnsi="Calibri"/>
-        </w:rPr>
-        <w:t xml:space="preserve"> yang </w:t>
-      </w:r>
-      <w:proofErr w:type="spellStart"/>
-      <w:r>
-        <w:rPr>
-          <w:rFonts w:ascii="Calibri" w:eastAsia="Calibri" w:hAnsi="Calibri"/>
-        </w:rPr>
-        <w:t>tersebut</w:t>
-      </w:r>
-      <w:proofErr w:type="spellEnd"/>
-      <w:r>
-        <w:rPr>
-          <w:rFonts w:ascii="Calibri" w:eastAsia="Calibri" w:hAnsi="Calibri"/>
-        </w:rPr>
-        <w:t xml:space="preserve"> di </w:t>
-      </w:r>
-      <w:proofErr w:type="spellStart"/>
-      <w:r>
-        <w:rPr>
-          <w:rFonts w:ascii="Calibri" w:eastAsia="Calibri" w:hAnsi="Calibri"/>
-        </w:rPr>
-        <w:t>atas</w:t>
-      </w:r>
-      <w:proofErr w:type="spellEnd"/>
-      <w:r>
-        <w:rPr>
-          <w:rFonts w:ascii="Calibri" w:eastAsia="Calibri" w:hAnsi="Calibri"/>
-        </w:rPr>
-        <w:t xml:space="preserve"> </w:t>
-      </w:r>
-      <w:proofErr w:type="spellStart"/>
-      <w:r>
-        <w:rPr>
-          <w:rFonts w:ascii="Calibri" w:eastAsia="Calibri" w:hAnsi="Calibri"/>
-        </w:rPr>
-        <w:t>adalah</w:t>
-      </w:r>
-      <w:proofErr w:type="spellEnd"/>
-      <w:r>
-        <w:rPr>
-          <w:rFonts w:ascii="Calibri" w:eastAsia="Calibri" w:hAnsi="Calibri"/>
-        </w:rPr>
-        <w:t xml:space="preserve"> </w:t>
-      </w:r>
-      <w:proofErr w:type="spellStart"/>
-      <w:r>
-        <w:rPr>
-          <w:rFonts w:ascii="Calibri" w:eastAsia="Calibri" w:hAnsi="Calibri"/>
-        </w:rPr>
-        <w:t>amat</w:t>
-      </w:r>
-      <w:proofErr w:type="spellEnd"/>
-      <w:r>
-        <w:rPr>
-          <w:rFonts w:ascii="Calibri" w:eastAsia="Calibri" w:hAnsi="Calibri"/>
-        </w:rPr>
-        <w:t xml:space="preserve"> </w:t>
-      </w:r>
-      <w:proofErr w:type="spellStart"/>
-      <w:r>
-        <w:rPr>
-          <w:rFonts w:ascii="Calibri" w:eastAsia="Calibri" w:hAnsi="Calibri"/>
-        </w:rPr>
-        <w:t>serius</w:t>
-      </w:r>
-      <w:proofErr w:type="spellEnd"/>
-      <w:r>
-        <w:rPr>
-          <w:rFonts w:ascii="Calibri" w:eastAsia="Calibri" w:hAnsi="Calibri"/>
-        </w:rPr>
-        <w:t xml:space="preserve"> </w:t>
-      </w:r>
-      <w:proofErr w:type="spellStart"/>
-      <w:r>
-        <w:rPr>
-          <w:rFonts w:ascii="Calibri" w:eastAsia="Calibri" w:hAnsi="Calibri"/>
-        </w:rPr>
-        <w:t>dari</w:t>
-      </w:r>
-      <w:proofErr w:type="spellEnd"/>
-      <w:r>
-        <w:rPr>
-          <w:rFonts w:ascii="Calibri" w:eastAsia="Calibri" w:hAnsi="Calibri"/>
-        </w:rPr>
-        <w:t xml:space="preserve"> </w:t>
-      </w:r>
-      <w:proofErr w:type="spellStart"/>
-      <w:r>
-        <w:rPr>
-          <w:rFonts w:ascii="Calibri" w:eastAsia="Calibri" w:hAnsi="Calibri"/>
-        </w:rPr>
-        <w:t>segi</w:t>
-      </w:r>
-      <w:proofErr w:type="spellEnd"/>
-      <w:r>
-        <w:rPr>
-          <w:rFonts w:ascii="Calibri" w:eastAsia="Calibri" w:hAnsi="Calibri"/>
-        </w:rPr>
-        <w:t xml:space="preserve"> </w:t>
-      </w:r>
-      <w:proofErr w:type="spellStart"/>
-      <w:r>
-        <w:rPr>
-          <w:rFonts w:ascii="Calibri" w:eastAsia="Calibri" w:hAnsi="Calibri"/>
-        </w:rPr>
-        <w:t>undang-undang</w:t>
-      </w:r>
-      <w:proofErr w:type="spellEnd"/>
-      <w:r>
-        <w:rPr>
-          <w:rFonts w:ascii="Calibri" w:eastAsia="Calibri" w:hAnsi="Calibri"/>
-        </w:rPr>
-        <w:t xml:space="preserve"> dan </w:t>
-      </w:r>
-      <w:proofErr w:type="spellStart"/>
-      <w:r>
-        <w:rPr>
-          <w:rFonts w:ascii="Calibri" w:eastAsia="Calibri" w:hAnsi="Calibri"/>
-        </w:rPr>
-        <w:t>peraturan</w:t>
-      </w:r>
-      <w:proofErr w:type="spellEnd"/>
-      <w:r>
-        <w:rPr>
-          <w:rFonts w:ascii="Calibri" w:eastAsia="Calibri" w:hAnsi="Calibri"/>
-        </w:rPr>
-        <w:t xml:space="preserve"> </w:t>
-      </w:r>
-      <w:proofErr w:type="spellStart"/>
-      <w:r>
-        <w:rPr>
-          <w:rFonts w:ascii="Calibri" w:eastAsia="Calibri" w:hAnsi="Calibri"/>
-        </w:rPr>
-        <w:t>syarikat</w:t>
-      </w:r>
-      <w:proofErr w:type="spellEnd"/>
-      <w:r>
-        <w:rPr>
-          <w:rFonts w:ascii="Calibri" w:eastAsia="Calibri" w:hAnsi="Calibri"/>
-        </w:rPr>
-        <w:t xml:space="preserve">, </w:t>
-      </w:r>
-      <w:r>
-        <w:rPr>
-          <w:rFonts w:ascii="Calibri" w:eastAsia="Calibri" w:hAnsi="Calibri"/>
-        </w:rPr>
-        <w:t>{designation}</w:t>
-      </w:r>
-      <w:r>
-        <w:rPr>
-          <w:rFonts w:ascii="Calibri" w:eastAsia="Calibri" w:hAnsi="Calibri"/>
-        </w:rPr>
-        <w:t xml:space="preserve"> </w:t>
-      </w:r>
-      <w:proofErr w:type="spellStart"/>
-      <w:r>
-        <w:rPr>
-          <w:rFonts w:ascii="Calibri" w:eastAsia="Calibri" w:hAnsi="Calibri"/>
-        </w:rPr>
-        <w:t>dengan</w:t>
-      </w:r>
-      <w:proofErr w:type="spellEnd"/>
-      <w:r>
-        <w:rPr>
-          <w:rFonts w:ascii="Calibri" w:eastAsia="Calibri" w:hAnsi="Calibri"/>
-        </w:rPr>
-        <w:t xml:space="preserve"> </w:t>
-      </w:r>
-      <w:proofErr w:type="spellStart"/>
-      <w:r>
-        <w:rPr>
-          <w:rFonts w:ascii="Calibri" w:eastAsia="Calibri" w:hAnsi="Calibri"/>
-        </w:rPr>
-        <w:t>ini</w:t>
-      </w:r>
-      <w:proofErr w:type="spellEnd"/>
-      <w:r>
-        <w:rPr>
-          <w:rFonts w:ascii="Calibri" w:eastAsia="Calibri" w:hAnsi="Calibri"/>
-        </w:rPr>
-        <w:t xml:space="preserve"> </w:t>
-      </w:r>
-      <w:proofErr w:type="spellStart"/>
-      <w:r>
-        <w:rPr>
-          <w:rFonts w:ascii="Calibri" w:eastAsia="Calibri" w:hAnsi="Calibri"/>
-        </w:rPr>
-        <w:t>dikehendaki</w:t>
-      </w:r>
-      <w:proofErr w:type="spellEnd"/>
-      <w:r>
-        <w:rPr>
-          <w:rFonts w:ascii="Calibri" w:eastAsia="Calibri" w:hAnsi="Calibri"/>
-        </w:rPr>
-        <w:t xml:space="preserve"> </w:t>
-      </w:r>
-      <w:proofErr w:type="spellStart"/>
-      <w:r>
-        <w:rPr>
-          <w:rFonts w:ascii="Calibri" w:eastAsia="Calibri" w:hAnsi="Calibri"/>
-        </w:rPr>
-        <w:t>memberikan</w:t>
-      </w:r>
-      <w:proofErr w:type="spellEnd"/>
-      <w:r>
-        <w:rPr>
-          <w:rFonts w:ascii="Calibri" w:eastAsia="Calibri" w:hAnsi="Calibri"/>
-        </w:rPr>
-        <w:t xml:space="preserve"> </w:t>
-      </w:r>
-      <w:proofErr w:type="spellStart"/>
-      <w:r>
-        <w:rPr>
-          <w:rFonts w:ascii="Calibri" w:eastAsia="Calibri" w:hAnsi="Calibri"/>
-        </w:rPr>
-        <w:t>penjelasan</w:t>
-      </w:r>
-      <w:proofErr w:type="spellEnd"/>
-      <w:r>
-        <w:rPr>
-          <w:rFonts w:ascii="Calibri" w:eastAsia="Calibri" w:hAnsi="Calibri"/>
-        </w:rPr>
-        <w:t xml:space="preserve"> </w:t>
-      </w:r>
-      <w:proofErr w:type="spellStart"/>
-      <w:r>
-        <w:rPr>
-          <w:rFonts w:ascii="Calibri" w:eastAsia="Calibri" w:hAnsi="Calibri"/>
-        </w:rPr>
-        <w:t>secara</w:t>
-      </w:r>
-      <w:proofErr w:type="spellEnd"/>
-      <w:r>
-        <w:rPr>
-          <w:rFonts w:ascii="Calibri" w:eastAsia="Calibri" w:hAnsi="Calibri"/>
-        </w:rPr>
-        <w:t xml:space="preserve"> </w:t>
-      </w:r>
-      <w:proofErr w:type="spellStart"/>
-      <w:r>
-        <w:rPr>
-          <w:rFonts w:ascii="Calibri" w:eastAsia="Calibri" w:hAnsi="Calibri"/>
-        </w:rPr>
-        <w:t>bertulis</w:t>
-      </w:r>
-      <w:proofErr w:type="spellEnd"/>
-      <w:r>
-        <w:rPr>
-          <w:rFonts w:ascii="Calibri" w:eastAsia="Calibri" w:hAnsi="Calibri"/>
-        </w:rPr>
-        <w:t xml:space="preserve"> </w:t>
-      </w:r>
-      <w:proofErr w:type="spellStart"/>
-      <w:r>
-        <w:rPr>
-          <w:rFonts w:ascii="Calibri" w:eastAsia="Calibri" w:hAnsi="Calibri"/>
-        </w:rPr>
-        <w:t>akan</w:t>
-      </w:r>
-      <w:proofErr w:type="spellEnd"/>
-      <w:r>
-        <w:rPr>
-          <w:rFonts w:ascii="Calibri" w:eastAsia="Calibri" w:hAnsi="Calibri"/>
-        </w:rPr>
-        <w:t xml:space="preserve"> </w:t>
-      </w:r>
-      <w:proofErr w:type="spellStart"/>
-      <w:r>
-        <w:rPr>
-          <w:rFonts w:ascii="Calibri" w:eastAsia="Calibri" w:hAnsi="Calibri"/>
-        </w:rPr>
-        <w:t>mengapa</w:t>
-      </w:r>
-      <w:proofErr w:type="spellEnd"/>
-      <w:r>
-        <w:rPr>
-          <w:rFonts w:ascii="Calibri" w:eastAsia="Calibri" w:hAnsi="Calibri"/>
-        </w:rPr>
-        <w:t xml:space="preserve"> </w:t>
-      </w:r>
-      <w:proofErr w:type="spellStart"/>
-      <w:r>
-        <w:rPr>
-          <w:rFonts w:ascii="Calibri" w:eastAsia="Calibri" w:hAnsi="Calibri"/>
-        </w:rPr>
-        <w:t>tindakan</w:t>
-      </w:r>
-      <w:proofErr w:type="spellEnd"/>
-      <w:r>
-        <w:rPr>
-          <w:rFonts w:ascii="Calibri" w:eastAsia="Calibri" w:hAnsi="Calibri"/>
-        </w:rPr>
-        <w:t xml:space="preserve"> </w:t>
-      </w:r>
-      <w:proofErr w:type="spellStart"/>
-      <w:r>
-        <w:rPr>
-          <w:rFonts w:ascii="Calibri" w:eastAsia="Calibri" w:hAnsi="Calibri"/>
-        </w:rPr>
-        <w:t>disiplin</w:t>
-      </w:r>
-      <w:proofErr w:type="spellEnd"/>
-      <w:r>
-        <w:rPr>
-          <w:rFonts w:ascii="Calibri" w:eastAsia="Calibri" w:hAnsi="Calibri"/>
-        </w:rPr>
-        <w:t xml:space="preserve"> </w:t>
-      </w:r>
-      <w:proofErr w:type="spellStart"/>
-      <w:r>
-        <w:rPr>
-          <w:rFonts w:ascii="Calibri" w:eastAsia="Calibri" w:hAnsi="Calibri"/>
-        </w:rPr>
-        <w:t>tidak</w:t>
-      </w:r>
-      <w:proofErr w:type="spellEnd"/>
-      <w:r>
-        <w:rPr>
-          <w:rFonts w:ascii="Calibri" w:eastAsia="Calibri" w:hAnsi="Calibri"/>
-        </w:rPr>
-        <w:t xml:space="preserve"> </w:t>
-      </w:r>
-      <w:proofErr w:type="spellStart"/>
-      <w:r>
-        <w:rPr>
-          <w:rFonts w:ascii="Calibri" w:eastAsia="Calibri" w:hAnsi="Calibri"/>
-        </w:rPr>
-        <w:t>harus</w:t>
-      </w:r>
-      <w:proofErr w:type="spellEnd"/>
-      <w:r>
-        <w:rPr>
-          <w:rFonts w:ascii="Calibri" w:eastAsia="Calibri" w:hAnsi="Calibri"/>
-        </w:rPr>
-        <w:t xml:space="preserve"> </w:t>
-      </w:r>
-      <w:proofErr w:type="spellStart"/>
-      <w:r>
-        <w:rPr>
-          <w:rFonts w:ascii="Calibri" w:eastAsia="Calibri" w:hAnsi="Calibri"/>
-        </w:rPr>
-        <w:t>dikenakan</w:t>
-      </w:r>
-      <w:proofErr w:type="spellEnd"/>
-      <w:r>
-        <w:rPr>
-          <w:rFonts w:ascii="Calibri" w:eastAsia="Calibri" w:hAnsi="Calibri"/>
-        </w:rPr>
-        <w:t xml:space="preserve"> </w:t>
-      </w:r>
-      <w:proofErr w:type="spellStart"/>
-      <w:r>
-        <w:rPr>
-          <w:rFonts w:ascii="Calibri" w:eastAsia="Calibri" w:hAnsi="Calibri"/>
-        </w:rPr>
-        <w:t>terhadap</w:t>
-      </w:r>
-      <w:proofErr w:type="spellEnd"/>
-      <w:r>
-        <w:rPr>
-          <w:rFonts w:ascii="Calibri" w:eastAsia="Calibri" w:hAnsi="Calibri"/>
-        </w:rPr>
-        <w:t xml:space="preserve"> </w:t>
-      </w:r>
-      <w:r>
-        <w:rPr>
-          <w:rFonts w:ascii="Calibri" w:eastAsia="Calibri" w:hAnsi="Calibri"/>
-        </w:rPr>
-        <w:t>{designation}</w:t>
-      </w:r>
-      <w:r>
-        <w:rPr>
-          <w:rFonts w:ascii="Calibri" w:eastAsia="Calibri" w:hAnsi="Calibri"/>
-        </w:rPr>
-        <w:t>.</w:t>
-      </w:r>
-    </w:p>
-    <w:p>
-      <w:pPr>
-        <w:shd w:val="clear" w:color="auto" w:fill="FFFFFF"/>
-        <w:spacing w:after="0" w:line="276" w:lineRule="auto"/>
-        <w:jc w:val="both"/>
-        <w:rPr>
-          <w:rFonts w:ascii="Calibri" w:eastAsia="Calibri" w:hAnsi="Calibri"/>
-        </w:rPr>
-      </w:pPr>
     </w:p>
     <w:p>
       <w:pPr>

</xml_diff>